<commit_message>
Projectplan.docx aangepast met Santacruz in titel + andere kleine aanpassingen
</commit_message>
<xml_diff>
--- a/Portfolio/1516-BaudezLenaertsSantacruz-Eindverslag.docx
+++ b/Portfolio/1516-BaudezLenaertsSantacruz-Eindverslag.docx
@@ -224,271 +224,434 @@
       <w:r>
         <w:t xml:space="preserve">Opzoekwerk benodigde hardware : </w:t>
       </w:r>
+    </w:p>
+    <w:p>
+      <w:pPr>
+        <w:pStyle w:val="ListParagraph"/>
+        <w:numPr>
+          <w:ilvl w:val="1"/>
+          <w:numId w:val="1"/>
+        </w:numPr>
+      </w:pPr>
+      <w:r>
+        <w:t xml:space="preserve">Microcontroller </w:t>
+      </w:r>
+      <w:r>
+        <w:sym w:font="Wingdings" w:char="F0E8"/>
+      </w:r>
+      <w:r>
+        <w:t xml:space="preserve"> Arduino Mega 2560, want meer processing power</w:t>
+      </w:r>
+    </w:p>
+    <w:p>
+      <w:pPr>
+        <w:pStyle w:val="ListParagraph"/>
+        <w:numPr>
+          <w:ilvl w:val="1"/>
+          <w:numId w:val="1"/>
+        </w:numPr>
+        <w:rPr>
+          <w:lang w:val="en-US"/>
+        </w:rPr>
+      </w:pPr>
+      <w:proofErr w:type="spellStart"/>
+      <w:r>
+        <w:rPr>
+          <w:lang w:val="en-US"/>
+        </w:rPr>
+        <w:t>Motorcontroller</w:t>
+      </w:r>
+      <w:proofErr w:type="spellEnd"/>
+      <w:r>
+        <w:rPr>
+          <w:lang w:val="en-US"/>
+        </w:rPr>
+        <w:t xml:space="preserve"> </w:t>
+      </w:r>
+      <w:r>
+        <w:sym w:font="Wingdings" w:char="F0E8"/>
+      </w:r>
+      <w:r>
+        <w:rPr>
+          <w:lang w:val="en-US"/>
+        </w:rPr>
+        <w:t xml:space="preserve"> S</w:t>
+      </w:r>
+      <w:r>
+        <w:rPr>
+          <w:lang w:val="en-US"/>
+        </w:rPr>
+        <w:t xml:space="preserve">N754410 (quadruple H </w:t>
+      </w:r>
+      <w:proofErr w:type="spellStart"/>
+      <w:r>
+        <w:rPr>
+          <w:lang w:val="en-US"/>
+        </w:rPr>
+        <w:t>brug</w:t>
+      </w:r>
+      <w:proofErr w:type="spellEnd"/>
+      <w:r>
+        <w:rPr>
+          <w:lang w:val="en-US"/>
+        </w:rPr>
+        <w:t xml:space="preserve"> in IC package)</w:t>
+      </w:r>
+    </w:p>
+    <w:p>
+      <w:pPr>
+        <w:pStyle w:val="ListParagraph"/>
+        <w:numPr>
+          <w:ilvl w:val="1"/>
+          <w:numId w:val="1"/>
+        </w:numPr>
+      </w:pPr>
+      <w:r>
+        <w:t>Voe</w:t>
+      </w:r>
+      <w:r>
+        <w:t xml:space="preserve">ding </w:t>
+      </w:r>
+      <w:r>
+        <w:sym w:font="Wingdings" w:char="F0E8"/>
+      </w:r>
+      <w:r>
+        <w:t xml:space="preserve"> 7,4V 4000mAh lithium ion batterij</w:t>
+      </w:r>
+      <w:r>
+        <w:t xml:space="preserve"> voor motors + 9V voor arduino</w:t>
+      </w:r>
+    </w:p>
+    <w:p>
+      <w:pPr>
+        <w:pStyle w:val="ListParagraph"/>
+        <w:numPr>
+          <w:ilvl w:val="1"/>
+          <w:numId w:val="1"/>
+        </w:numPr>
+      </w:pPr>
+      <w:r>
+        <w:t xml:space="preserve">Nabijheidssensoren </w:t>
+      </w:r>
+      <w:r>
+        <w:sym w:font="Wingdings" w:char="F0E8"/>
+      </w:r>
+      <w:r>
+        <w:t xml:space="preserve"> Ultrasone sensor HC-SD04</w:t>
+      </w:r>
+      <w:r>
+        <w:t xml:space="preserve"> (minimum 4 stuks)</w:t>
+      </w:r>
+    </w:p>
+    <w:p>
+      <w:pPr>
+        <w:pStyle w:val="ListParagraph"/>
+        <w:numPr>
+          <w:ilvl w:val="1"/>
+          <w:numId w:val="1"/>
+        </w:numPr>
+        <w:rPr>
+          <w:lang w:val="en-US"/>
+        </w:rPr>
+      </w:pPr>
+      <w:proofErr w:type="spellStart"/>
+      <w:r>
+        <w:rPr>
+          <w:lang w:val="en-US"/>
+        </w:rPr>
+        <w:t>Bluetoothmodule</w:t>
+      </w:r>
+      <w:proofErr w:type="spellEnd"/>
+      <w:r>
+        <w:rPr>
+          <w:lang w:val="en-US"/>
+        </w:rPr>
+        <w:t xml:space="preserve"> </w:t>
+      </w:r>
+      <w:r>
+        <w:sym w:font="Wingdings" w:char="F0E8"/>
+      </w:r>
+      <w:r>
+        <w:rPr>
+          <w:lang w:val="en-US"/>
+        </w:rPr>
+        <w:t xml:space="preserve"> HC-06 Bluetooth serial pass-through module</w:t>
+      </w:r>
+    </w:p>
+    <w:p>
+      <w:pPr>
+        <w:pStyle w:val="ListParagraph"/>
+        <w:numPr>
+          <w:ilvl w:val="1"/>
+          <w:numId w:val="1"/>
+        </w:numPr>
+      </w:pPr>
+      <w:r>
+        <w:t>Plankje om de arduino en het PCB te kunnen bevestigen</w:t>
+      </w:r>
+    </w:p>
+    <w:p>
+      <w:pPr>
+        <w:pStyle w:val="ListParagraph"/>
+        <w:numPr>
+          <w:ilvl w:val="1"/>
+          <w:numId w:val="1"/>
+        </w:numPr>
+      </w:pPr>
+      <w:r>
+        <w:t xml:space="preserve">Toeter </w:t>
+      </w:r>
+      <w:r>
+        <w:sym w:font="Wingdings" w:char="F0E8"/>
+      </w:r>
+      <w:r>
+        <w:t xml:space="preserve"> ?</w:t>
+      </w:r>
+    </w:p>
+    <w:p>
+      <w:pPr>
+        <w:pStyle w:val="ListParagraph"/>
+        <w:numPr>
+          <w:ilvl w:val="1"/>
+          <w:numId w:val="1"/>
+        </w:numPr>
+      </w:pPr>
+      <w:r>
+        <w:t xml:space="preserve">Raketlanceerder </w:t>
+      </w:r>
+      <w:r>
+        <w:sym w:font="Wingdings" w:char="F0E8"/>
+      </w:r>
+      <w:r>
+        <w:t xml:space="preserve"> K’nexx raketlanceerder</w:t>
+      </w:r>
+    </w:p>
+    <w:p>
+      <w:pPr>
+        <w:pStyle w:val="ListParagraph"/>
+        <w:numPr>
+          <w:ilvl w:val="1"/>
+          <w:numId w:val="1"/>
+        </w:numPr>
+      </w:pPr>
+      <w:r>
+        <w:t xml:space="preserve">Rotatie van raketlanceerder </w:t>
+      </w:r>
+      <w:r>
+        <w:sym w:font="Wingdings" w:char="F0E8"/>
+      </w:r>
+      <w:r>
+        <w:t xml:space="preserve"> Servomotor microservo sg90</w:t>
+      </w:r>
+    </w:p>
+    <w:p>
+      <w:pPr>
+        <w:pStyle w:val="ListParagraph"/>
+        <w:numPr>
+          <w:ilvl w:val="1"/>
+          <w:numId w:val="1"/>
+        </w:numPr>
+      </w:pPr>
+      <w:r>
+        <w:t xml:space="preserve">Verlichting </w:t>
+      </w:r>
+      <w:r>
+        <w:sym w:font="Wingdings" w:char="F0E8"/>
+      </w:r>
+      <w:r>
+        <w:t xml:space="preserve"> LED’s</w:t>
+      </w:r>
+    </w:p>
+    <w:p>
+      <w:pPr>
+        <w:pStyle w:val="ListParagraph"/>
+        <w:numPr>
+          <w:ilvl w:val="0"/>
+          <w:numId w:val="1"/>
+        </w:numPr>
+      </w:pPr>
+      <w:r>
+        <w:t>Documentatie zoeken van de gekozen hardware (zie portfolio)</w:t>
+      </w:r>
+    </w:p>
+    <w:p>
+      <w:pPr>
+        <w:pStyle w:val="ListParagraph"/>
+        <w:numPr>
+          <w:ilvl w:val="0"/>
+          <w:numId w:val="1"/>
+        </w:numPr>
+      </w:pPr>
+      <w:r>
+        <w:t>Circuit schema maken aan de hand van de documentatie</w:t>
+      </w:r>
+    </w:p>
+    <w:p/>
+    <w:p>
+      <w:pPr>
+        <w:rPr>
+          <w:b/>
+          <w:sz w:val="24"/>
+          <w:szCs w:val="24"/>
+        </w:rPr>
+      </w:pPr>
+      <w:r>
+        <w:rPr>
+          <w:b/>
+          <w:sz w:val="24"/>
+          <w:szCs w:val="24"/>
+        </w:rPr>
+        <w:t>Software</w:t>
+      </w:r>
+    </w:p>
+    <w:p>
+      <w:pPr>
+        <w:pStyle w:val="ListParagraph"/>
+        <w:numPr>
+          <w:ilvl w:val="0"/>
+          <w:numId w:val="1"/>
+        </w:numPr>
+      </w:pPr>
+      <w:r>
+        <w:t>PCB design software zoeken (Eagle van Sparkfun)</w:t>
+      </w:r>
+    </w:p>
+    <w:p>
+      <w:pPr>
+        <w:pStyle w:val="ListParagraph"/>
+        <w:numPr>
+          <w:ilvl w:val="0"/>
+          <w:numId w:val="1"/>
+        </w:numPr>
+      </w:pPr>
+      <w:r>
+        <w:t>PCB design schema maken</w:t>
+      </w:r>
+    </w:p>
+    <w:p>
+      <w:pPr>
+        <w:pStyle w:val="ListParagraph"/>
+        <w:numPr>
+          <w:ilvl w:val="0"/>
+          <w:numId w:val="1"/>
+        </w:numPr>
+      </w:pPr>
+      <w:r>
+        <w:t>Circuit schema’s maken in Fritzing ( oa breadboard schema)</w:t>
+      </w:r>
+    </w:p>
+    <w:p>
+      <w:pPr>
+        <w:pStyle w:val="ListParagraph"/>
+        <w:numPr>
+          <w:ilvl w:val="0"/>
+          <w:numId w:val="1"/>
+        </w:numPr>
+      </w:pPr>
+      <w:r>
+        <w:t>Arduino IDE als ontwikkelomgeving voor microcontroller</w:t>
+      </w:r>
+    </w:p>
+    <w:p>
+      <w:pPr>
+        <w:pStyle w:val="ListParagraph"/>
+        <w:numPr>
+          <w:ilvl w:val="0"/>
+          <w:numId w:val="1"/>
+        </w:numPr>
+      </w:pPr>
+      <w:r>
+        <w:t>Android Studio om de tank vanaf de GSM te besturen</w:t>
+      </w:r>
+    </w:p>
+    <w:p>
+      <w:pPr>
+        <w:pStyle w:val="ListParagraph"/>
+        <w:numPr>
+          <w:ilvl w:val="0"/>
+          <w:numId w:val="1"/>
+        </w:numPr>
+      </w:pPr>
+      <w:r>
+        <w:t>Visual Studio om de tank vanaf de computer te besturen</w:t>
+      </w:r>
+    </w:p>
+    <w:p>
+      <w:pPr>
+        <w:pStyle w:val="ListParagraph"/>
+        <w:numPr>
+          <w:ilvl w:val="0"/>
+          <w:numId w:val="1"/>
+        </w:numPr>
+      </w:pPr>
+      <w:r>
+        <w:t>Arduino code om de tank te laten bewegen</w:t>
+      </w:r>
+    </w:p>
+    <w:p>
+      <w:pPr>
+        <w:pStyle w:val="ListParagraph"/>
+        <w:numPr>
+          <w:ilvl w:val="1"/>
+          <w:numId w:val="1"/>
+        </w:numPr>
+      </w:pPr>
+      <w:r>
+        <w:t>Via seriële monitor (eerst via USB)</w:t>
+      </w:r>
+    </w:p>
+    <w:p>
+      <w:pPr>
+        <w:pStyle w:val="ListParagraph"/>
+        <w:numPr>
+          <w:ilvl w:val="1"/>
+          <w:numId w:val="1"/>
+        </w:numPr>
+      </w:pPr>
+      <w:r>
+        <w:t>Op afstand (communiceren met android toestel via Bluetooth)</w:t>
+      </w:r>
+    </w:p>
+    <w:p>
+      <w:pPr>
+        <w:pStyle w:val="ListParagraph"/>
+        <w:numPr>
+          <w:ilvl w:val="1"/>
+          <w:numId w:val="1"/>
+        </w:numPr>
+      </w:pPr>
+      <w:r>
+        <w:t>Autonoom, zonder te botsen :</w:t>
+      </w:r>
+    </w:p>
+    <w:p>
+      <w:pPr>
+        <w:pStyle w:val="ListParagraph"/>
+        <w:numPr>
+          <w:ilvl w:val="2"/>
+          <w:numId w:val="1"/>
+        </w:numPr>
+      </w:pPr>
+      <w:r>
+        <w:t>Afstand bepalen tot obstakel dmv ultrasone sensoren</w:t>
+      </w:r>
+    </w:p>
+    <w:p>
+      <w:pPr>
+        <w:pStyle w:val="ListParagraph"/>
+        <w:numPr>
+          <w:ilvl w:val="2"/>
+          <w:numId w:val="1"/>
+        </w:numPr>
+      </w:pPr>
+      <w:r>
+        <w:t>Tank weg van de richting van het obstakel sturen</w:t>
+      </w:r>
+    </w:p>
+    <w:p>
       <w:bookmarkStart w:id="0" w:name="_GoBack"/>
       <w:bookmarkEnd w:id="0"/>
     </w:p>
-    <w:p>
-      <w:pPr>
-        <w:pStyle w:val="ListParagraph"/>
-        <w:numPr>
-          <w:ilvl w:val="1"/>
-          <w:numId w:val="1"/>
-        </w:numPr>
-      </w:pPr>
-      <w:r>
-        <w:t xml:space="preserve">Microcontroller </w:t>
-      </w:r>
-      <w:r>
-        <w:sym w:font="Wingdings" w:char="F0E8"/>
-      </w:r>
-      <w:r>
-        <w:t xml:space="preserve"> Arduino Mega 2560, want meer processing power</w:t>
-      </w:r>
-    </w:p>
-    <w:p>
-      <w:pPr>
-        <w:pStyle w:val="ListParagraph"/>
-        <w:numPr>
-          <w:ilvl w:val="1"/>
-          <w:numId w:val="1"/>
-        </w:numPr>
-        <w:rPr>
-          <w:lang w:val="en-US"/>
-        </w:rPr>
-      </w:pPr>
-      <w:proofErr w:type="spellStart"/>
-      <w:r>
-        <w:rPr>
-          <w:lang w:val="en-US"/>
-        </w:rPr>
-        <w:t>Motorcontroller</w:t>
-      </w:r>
-      <w:proofErr w:type="spellEnd"/>
-      <w:r>
-        <w:rPr>
-          <w:lang w:val="en-US"/>
-        </w:rPr>
-        <w:t xml:space="preserve"> </w:t>
-      </w:r>
-      <w:r>
-        <w:sym w:font="Wingdings" w:char="F0E8"/>
-      </w:r>
-      <w:r>
-        <w:rPr>
-          <w:lang w:val="en-US"/>
-        </w:rPr>
-        <w:t xml:space="preserve"> S</w:t>
-      </w:r>
-      <w:r>
-        <w:rPr>
-          <w:lang w:val="en-US"/>
-        </w:rPr>
-        <w:t xml:space="preserve">N754410 (quadruple H </w:t>
-      </w:r>
-      <w:proofErr w:type="spellStart"/>
-      <w:r>
-        <w:rPr>
-          <w:lang w:val="en-US"/>
-        </w:rPr>
-        <w:t>brug</w:t>
-      </w:r>
-      <w:proofErr w:type="spellEnd"/>
-      <w:r>
-        <w:rPr>
-          <w:lang w:val="en-US"/>
-        </w:rPr>
-        <w:t xml:space="preserve"> in IC package)</w:t>
-      </w:r>
-    </w:p>
-    <w:p>
-      <w:pPr>
-        <w:pStyle w:val="ListParagraph"/>
-        <w:numPr>
-          <w:ilvl w:val="1"/>
-          <w:numId w:val="1"/>
-        </w:numPr>
-      </w:pPr>
-      <w:r>
-        <w:t>Voe</w:t>
-      </w:r>
-      <w:r>
-        <w:t xml:space="preserve">ding </w:t>
-      </w:r>
-      <w:r>
-        <w:sym w:font="Wingdings" w:char="F0E8"/>
-      </w:r>
-      <w:r>
-        <w:t xml:space="preserve"> 7,4V 4000mAh lithium ion batterij</w:t>
-      </w:r>
-      <w:r>
-        <w:t xml:space="preserve"> voor motors + 9V voor arduino</w:t>
-      </w:r>
-    </w:p>
-    <w:p>
-      <w:pPr>
-        <w:pStyle w:val="ListParagraph"/>
-        <w:numPr>
-          <w:ilvl w:val="1"/>
-          <w:numId w:val="1"/>
-        </w:numPr>
-      </w:pPr>
-      <w:r>
-        <w:t xml:space="preserve">Nabijheidssensoren </w:t>
-      </w:r>
-      <w:r>
-        <w:sym w:font="Wingdings" w:char="F0E8"/>
-      </w:r>
-      <w:r>
-        <w:t xml:space="preserve"> Ultrasone sensor HC-SD04</w:t>
-      </w:r>
-      <w:r>
-        <w:t xml:space="preserve"> (minimum 4 stuks)</w:t>
-      </w:r>
-    </w:p>
-    <w:p>
-      <w:pPr>
-        <w:pStyle w:val="ListParagraph"/>
-        <w:numPr>
-          <w:ilvl w:val="1"/>
-          <w:numId w:val="1"/>
-        </w:numPr>
-        <w:rPr>
-          <w:lang w:val="en-US"/>
-        </w:rPr>
-      </w:pPr>
-      <w:proofErr w:type="spellStart"/>
-      <w:r>
-        <w:rPr>
-          <w:lang w:val="en-US"/>
-        </w:rPr>
-        <w:t>Bluetoothmodule</w:t>
-      </w:r>
-      <w:proofErr w:type="spellEnd"/>
-      <w:r>
-        <w:rPr>
-          <w:lang w:val="en-US"/>
-        </w:rPr>
-        <w:t xml:space="preserve"> </w:t>
-      </w:r>
-      <w:r>
-        <w:sym w:font="Wingdings" w:char="F0E8"/>
-      </w:r>
-      <w:r>
-        <w:rPr>
-          <w:lang w:val="en-US"/>
-        </w:rPr>
-        <w:t xml:space="preserve"> HC-06 Bluetooth serial pass-through module</w:t>
-      </w:r>
-    </w:p>
-    <w:p>
-      <w:pPr>
-        <w:pStyle w:val="ListParagraph"/>
-        <w:numPr>
-          <w:ilvl w:val="1"/>
-          <w:numId w:val="1"/>
-        </w:numPr>
-      </w:pPr>
-      <w:r>
-        <w:t>Plankje om de arduino en het PCB te kunnen bevestigen</w:t>
-      </w:r>
-    </w:p>
-    <w:p>
-      <w:pPr>
-        <w:pStyle w:val="ListParagraph"/>
-        <w:numPr>
-          <w:ilvl w:val="1"/>
-          <w:numId w:val="1"/>
-        </w:numPr>
-      </w:pPr>
-      <w:r>
-        <w:t xml:space="preserve">Toeter </w:t>
-      </w:r>
-      <w:r>
-        <w:sym w:font="Wingdings" w:char="F0E8"/>
-      </w:r>
-      <w:r>
-        <w:t xml:space="preserve"> ?</w:t>
-      </w:r>
-    </w:p>
-    <w:p>
-      <w:pPr>
-        <w:pStyle w:val="ListParagraph"/>
-        <w:numPr>
-          <w:ilvl w:val="1"/>
-          <w:numId w:val="1"/>
-        </w:numPr>
-      </w:pPr>
-      <w:r>
-        <w:t xml:space="preserve">Raketlanceerder </w:t>
-      </w:r>
-      <w:r>
-        <w:sym w:font="Wingdings" w:char="F0E8"/>
-      </w:r>
-      <w:r>
-        <w:t xml:space="preserve"> K’nexx raketlanceerder</w:t>
-      </w:r>
-    </w:p>
-    <w:p>
-      <w:pPr>
-        <w:pStyle w:val="ListParagraph"/>
-        <w:numPr>
-          <w:ilvl w:val="1"/>
-          <w:numId w:val="1"/>
-        </w:numPr>
-      </w:pPr>
-      <w:r>
-        <w:t xml:space="preserve">Rotatie van raketlanceerder </w:t>
-      </w:r>
-      <w:r>
-        <w:sym w:font="Wingdings" w:char="F0E8"/>
-      </w:r>
-      <w:r>
-        <w:t xml:space="preserve"> Servomotor microservo sg90</w:t>
-      </w:r>
-    </w:p>
-    <w:p>
-      <w:pPr>
-        <w:pStyle w:val="ListParagraph"/>
-        <w:numPr>
-          <w:ilvl w:val="1"/>
-          <w:numId w:val="1"/>
-        </w:numPr>
-      </w:pPr>
-      <w:r>
-        <w:t xml:space="preserve">Verlichting </w:t>
-      </w:r>
-      <w:r>
-        <w:sym w:font="Wingdings" w:char="F0E8"/>
-      </w:r>
-      <w:r>
-        <w:t xml:space="preserve"> LED’s</w:t>
-      </w:r>
-    </w:p>
-    <w:p>
-      <w:pPr>
-        <w:pStyle w:val="ListParagraph"/>
-        <w:numPr>
-          <w:ilvl w:val="0"/>
-          <w:numId w:val="1"/>
-        </w:numPr>
-      </w:pPr>
-      <w:r>
-        <w:t>Documentatie zoeken van de gekozen hardware (zie portfolio)</w:t>
-      </w:r>
-    </w:p>
-    <w:p>
-      <w:pPr>
-        <w:pStyle w:val="ListParagraph"/>
-        <w:numPr>
-          <w:ilvl w:val="0"/>
-          <w:numId w:val="1"/>
-        </w:numPr>
-      </w:pPr>
-      <w:r>
-        <w:t>Circuit schema maken aan de hand van de documentatie</w:t>
-      </w:r>
-    </w:p>
-    <w:p/>
     <w:sectPr>
       <w:pgSz w:w="11906" w:h="16838"/>
       <w:pgMar w:top="1417" w:right="1417" w:bottom="1417" w:left="1417" w:header="708" w:footer="708" w:gutter="0"/>

</xml_diff>